<commit_message>
MàJ premiere campagne de mesure
</commit_message>
<xml_diff>
--- a/Document/premiere_campagne_de_tests.docx
+++ b/Document/premiere_campagne_de_tests.docx
@@ -21,19 +21,67 @@
         <w:rPr>
           <w:sz w:val="24"/>
         </w:rPr>
-        <w:t xml:space="preserve">La première campagne de tests visant à créer une base de résultats significative pour pouvoir se faire une idée des données (signaux) obtenu lors de tests réels. Pour cela les tests sur les mouvement s expliqués plus loin </w:t>
+        <w:t>La première campagne de tests vis</w:t>
       </w:r>
       <w:r>
         <w:rPr>
           <w:sz w:val="24"/>
         </w:rPr>
+        <w:t>e</w:t>
+      </w:r>
+      <w:r>
+        <w:rPr>
+          <w:sz w:val="24"/>
+        </w:rPr>
+        <w:t xml:space="preserve"> à créer une base de résultats significati</w:t>
+      </w:r>
+      <w:r>
+        <w:rPr>
+          <w:sz w:val="24"/>
+        </w:rPr>
+        <w:t>fs</w:t>
+      </w:r>
+      <w:r>
+        <w:rPr>
+          <w:sz w:val="24"/>
+        </w:rPr>
+        <w:t xml:space="preserve"> pour pouvoir se faire une idée des données (signaux) obtenu</w:t>
+      </w:r>
+      <w:r>
+        <w:rPr>
+          <w:sz w:val="24"/>
+        </w:rPr>
+        <w:t>s</w:t>
+      </w:r>
+      <w:r>
+        <w:rPr>
+          <w:sz w:val="24"/>
+        </w:rPr>
+        <w:t xml:space="preserve"> lors de tests réels. Pour cela les tests sur les mouvements expliqués plus loin </w:t>
+      </w:r>
+      <w:r>
+        <w:rPr>
+          <w:sz w:val="24"/>
+        </w:rPr>
         <w:t>ont</w:t>
       </w:r>
       <w:r>
         <w:rPr>
           <w:sz w:val="24"/>
         </w:rPr>
-        <w:t xml:space="preserve"> été réalisé sur plusieurs personnes et dans différentes conditions.</w:t>
+        <w:t xml:space="preserve"> été réalisé</w:t>
+      </w:r>
+      <w:r>
+        <w:rPr>
+          <w:sz w:val="24"/>
+        </w:rPr>
+        <w:t>s</w:t>
+      </w:r>
+      <w:r>
+        <w:rPr>
+          <w:sz w:val="24"/>
+        </w:rPr>
+        <w:t xml:space="preserve"> sur plusieurs personnes et dans différentes conditions.</w:t>
       </w:r>
     </w:p>
     <w:p>
@@ -187,60 +235,7 @@
           <w:b/>
           <w:u w:val="single"/>
         </w:rPr>
-        <w:t>Dans le plan sagittal</w:t>
-      </w:r>
-      <w:r>
-        <w:rPr>
-          <w:b/>
-        </w:rPr>
-        <w:t> :</w:t>
-      </w:r>
-    </w:p>
-    <w:p>
-      <w:r>
-        <w:tab/>
-      </w:r>
-      <w:r>
-        <w:rPr>
-          <w:u w:val="single"/>
-        </w:rPr>
-        <w:t>« Allers-retours »</w:t>
-      </w:r>
-      <w:r>
-        <w:t> :</w:t>
-      </w:r>
-    </w:p>
-    <w:p>
-      <w:r>
-        <w:t>On effectu</w:t>
-      </w:r>
-      <w:r>
-        <w:t>e un mouvement d’allers-retours avec le segment coude-poignet dans le plan sagittal, imitant un « mouvement de scie ».</w:t>
-      </w:r>
-    </w:p>
-    <w:p>
-      <w:r>
-        <w:tab/>
-      </w:r>
-      <w:r>
-        <w:rPr>
-          <w:u w:val="single"/>
-        </w:rPr>
-        <w:t>Rotation autour de l’axe du coude</w:t>
-      </w:r>
-      <w:r>
-        <w:t> :</w:t>
-      </w:r>
-    </w:p>
-    <w:p>
-      <w:r>
-        <w:t>Toujours dans le plan sagittal, le coude et le bras fixe, seul l’</w:t>
-      </w:r>
-      <w:r>
-        <w:t>avant-bras</w:t>
-      </w:r>
-      <w:r>
-        <w:t xml:space="preserve"> effectue un mouvement de balayage dans le plan.</w:t>
+        <w:br w:type="page"/>
       </w:r>
     </w:p>
     <w:p>
@@ -256,7 +251,7 @@
           <w:u w:val="single"/>
         </w:rPr>
         <w:lastRenderedPageBreak/>
-        <w:t>Dans le plan transversal</w:t>
+        <w:t>Dans le plan sagittal</w:t>
       </w:r>
       <w:r>
         <w:rPr>
@@ -273,6 +268,106 @@
         <w:rPr>
           <w:u w:val="single"/>
         </w:rPr>
+        <w:t>« Allers-retours »</w:t>
+      </w:r>
+      <w:r>
+        <w:t> :</w:t>
+      </w:r>
+    </w:p>
+    <w:p>
+      <w:r>
+        <w:t>On effectu</w:t>
+      </w:r>
+      <w:r>
+        <w:t>e un mouvement d’allers-retours avec le segment coude-poignet dans le plan sagittal, imitant un « mouvement de scie ».</w:t>
+      </w:r>
+      <w:r>
+        <w:rPr>
+          <w:noProof/>
+        </w:rPr>
+        <w:t xml:space="preserve"> </w:t>
+      </w:r>
+    </w:p>
+    <w:p>
+      <w:pPr>
+        <w:jc w:val="center"/>
+      </w:pPr>
+      <w:r>
+        <w:rPr>
+          <w:noProof/>
+        </w:rPr>
+        <w:drawing>
+          <wp:inline distT="0" distB="0" distL="0" distR="0" wp14:anchorId="5EF99E1F" wp14:editId="465911A3">
+            <wp:extent cx="2880360" cy="1440180"/>
+            <wp:effectExtent l="0" t="0" r="0" b="7620"/>
+            <wp:docPr id="2" name="Image 2"/>
+            <wp:cNvGraphicFramePr>
+              <a:graphicFrameLocks xmlns:a="http://schemas.openxmlformats.org/drawingml/2006/main" noChangeAspect="1"/>
+            </wp:cNvGraphicFramePr>
+            <a:graphic xmlns:a="http://schemas.openxmlformats.org/drawingml/2006/main">
+              <a:graphicData uri="http://schemas.openxmlformats.org/drawingml/2006/picture">
+                <pic:pic xmlns:pic="http://schemas.openxmlformats.org/drawingml/2006/picture">
+                  <pic:nvPicPr>
+                    <pic:cNvPr id="2" name="allers_retour.png"/>
+                    <pic:cNvPicPr/>
+                  </pic:nvPicPr>
+                  <pic:blipFill>
+                    <a:blip r:embed="rId6">
+                      <a:extLst>
+                        <a:ext uri="{28A0092B-C50C-407E-A947-70E740481C1C}">
+                          <a14:useLocalDpi xmlns:a14="http://schemas.microsoft.com/office/drawing/2010/main" val="0"/>
+                        </a:ext>
+                      </a:extLst>
+                    </a:blip>
+                    <a:stretch>
+                      <a:fillRect/>
+                    </a:stretch>
+                  </pic:blipFill>
+                  <pic:spPr>
+                    <a:xfrm>
+                      <a:off x="0" y="0"/>
+                      <a:ext cx="2880360" cy="1440180"/>
+                    </a:xfrm>
+                    <a:prstGeom prst="rect">
+                      <a:avLst/>
+                    </a:prstGeom>
+                  </pic:spPr>
+                </pic:pic>
+              </a:graphicData>
+            </a:graphic>
+          </wp:inline>
+        </w:drawing>
+      </w:r>
+    </w:p>
+    <w:p>
+      <w:pPr>
+        <w:jc w:val="center"/>
+        <w:rPr>
+          <w:i/>
+          <w:sz w:val="20"/>
+        </w:rPr>
+      </w:pPr>
+      <w:r>
+        <w:rPr>
+          <w:i/>
+          <w:sz w:val="20"/>
+        </w:rPr>
+        <w:t>Vue de côté</w:t>
+      </w:r>
+    </w:p>
+    <w:p>
+      <w:r>
+        <w:tab/>
+      </w:r>
+    </w:p>
+    <w:p>
+      <w:r>
+        <w:tab/>
+      </w:r>
+      <w:r>
+        <w:rPr>
+          <w:u w:val="single"/>
+        </w:rPr>
         <w:t>Rotation autour de l’axe du coude</w:t>
       </w:r>
       <w:r>
@@ -281,19 +376,201 @@
     </w:p>
     <w:p>
       <w:r>
-        <w:t>Dans le plan transversal, bras et coude fixe, l’</w:t>
-      </w:r>
-      <w:r>
-        <w:t>avant-bras</w:t>
-      </w:r>
-      <w:r>
-        <w:t xml:space="preserve"> effectue un mouvement de balayage dans le plan.</w:t>
+        <w:t>Toujours dans le plan sagittal, le coude et le</w:t>
       </w:r>
       <w:bookmarkStart w:id="0" w:name="_GoBack"/>
       <w:bookmarkEnd w:id="0"/>
-    </w:p>
-    <w:p/>
-    <w:p/>
+      <w:r>
+        <w:t xml:space="preserve"> bras fixe, seul l’</w:t>
+      </w:r>
+      <w:r>
+        <w:t>avant-bras</w:t>
+      </w:r>
+      <w:r>
+        <w:t xml:space="preserve"> effectue un mouvement de balayage dans le plan.</w:t>
+      </w:r>
+    </w:p>
+    <w:p>
+      <w:pPr>
+        <w:jc w:val="center"/>
+      </w:pPr>
+      <w:r>
+        <w:rPr>
+          <w:noProof/>
+        </w:rPr>
+        <w:drawing>
+          <wp:inline distT="0" distB="0" distL="0" distR="0" wp14:anchorId="4556EE8B" wp14:editId="58526DF6">
+            <wp:extent cx="1600200" cy="2300288"/>
+            <wp:effectExtent l="0" t="0" r="0" b="5080"/>
+            <wp:docPr id="3" name="Image 3"/>
+            <wp:cNvGraphicFramePr>
+              <a:graphicFrameLocks xmlns:a="http://schemas.openxmlformats.org/drawingml/2006/main" noChangeAspect="1"/>
+            </wp:cNvGraphicFramePr>
+            <a:graphic xmlns:a="http://schemas.openxmlformats.org/drawingml/2006/main">
+              <a:graphicData uri="http://schemas.openxmlformats.org/drawingml/2006/picture">
+                <pic:pic xmlns:pic="http://schemas.openxmlformats.org/drawingml/2006/picture">
+                  <pic:nvPicPr>
+                    <pic:cNvPr id="3" name="rotation_coude.png"/>
+                    <pic:cNvPicPr/>
+                  </pic:nvPicPr>
+                  <pic:blipFill>
+                    <a:blip r:embed="rId7">
+                      <a:extLst>
+                        <a:ext uri="{28A0092B-C50C-407E-A947-70E740481C1C}">
+                          <a14:useLocalDpi xmlns:a14="http://schemas.microsoft.com/office/drawing/2010/main" val="0"/>
+                        </a:ext>
+                      </a:extLst>
+                    </a:blip>
+                    <a:stretch>
+                      <a:fillRect/>
+                    </a:stretch>
+                  </pic:blipFill>
+                  <pic:spPr>
+                    <a:xfrm>
+                      <a:off x="0" y="0"/>
+                      <a:ext cx="1604527" cy="2306508"/>
+                    </a:xfrm>
+                    <a:prstGeom prst="rect">
+                      <a:avLst/>
+                    </a:prstGeom>
+                  </pic:spPr>
+                </pic:pic>
+              </a:graphicData>
+            </a:graphic>
+          </wp:inline>
+        </w:drawing>
+      </w:r>
+    </w:p>
+    <w:p>
+      <w:pPr>
+        <w:jc w:val="center"/>
+        <w:rPr>
+          <w:i/>
+          <w:sz w:val="20"/>
+        </w:rPr>
+      </w:pPr>
+      <w:r>
+        <w:rPr>
+          <w:i/>
+          <w:sz w:val="20"/>
+        </w:rPr>
+        <w:t>Vue de côté</w:t>
+      </w:r>
+    </w:p>
+    <w:p>
+      <w:pPr>
+        <w:rPr>
+          <w:b/>
+          <w:u w:val="single"/>
+        </w:rPr>
+      </w:pPr>
+      <w:r>
+        <w:rPr>
+          <w:b/>
+          <w:u w:val="single"/>
+        </w:rPr>
+        <w:t>Dans le plan transversal</w:t>
+      </w:r>
+      <w:r>
+        <w:rPr>
+          <w:b/>
+        </w:rPr>
+        <w:t> :</w:t>
+      </w:r>
+    </w:p>
+    <w:p>
+      <w:r>
+        <w:tab/>
+      </w:r>
+      <w:r>
+        <w:rPr>
+          <w:u w:val="single"/>
+        </w:rPr>
+        <w:t>Rotation autour de l’axe du coude</w:t>
+      </w:r>
+      <w:r>
+        <w:t> :</w:t>
+      </w:r>
+    </w:p>
+    <w:p>
+      <w:r>
+        <w:t>Dans le plan transversal, bras et coude fixe, l’</w:t>
+      </w:r>
+      <w:r>
+        <w:t>avant-bras</w:t>
+      </w:r>
+      <w:r>
+        <w:t xml:space="preserve"> effectue un mouvement de balayage dans le plan.</w:t>
+      </w:r>
+    </w:p>
+    <w:p>
+      <w:pPr>
+        <w:jc w:val="center"/>
+      </w:pPr>
+      <w:r>
+        <w:rPr>
+          <w:noProof/>
+        </w:rPr>
+        <w:lastRenderedPageBreak/>
+        <w:drawing>
+          <wp:inline distT="0" distB="0" distL="0" distR="0" wp14:anchorId="0D1E69D7" wp14:editId="5F490710">
+            <wp:extent cx="2756747" cy="1676400"/>
+            <wp:effectExtent l="0" t="0" r="5715" b="0"/>
+            <wp:docPr id="4" name="Image 4"/>
+            <wp:cNvGraphicFramePr>
+              <a:graphicFrameLocks xmlns:a="http://schemas.openxmlformats.org/drawingml/2006/main" noChangeAspect="1"/>
+            </wp:cNvGraphicFramePr>
+            <a:graphic xmlns:a="http://schemas.openxmlformats.org/drawingml/2006/main">
+              <a:graphicData uri="http://schemas.openxmlformats.org/drawingml/2006/picture">
+                <pic:pic xmlns:pic="http://schemas.openxmlformats.org/drawingml/2006/picture">
+                  <pic:nvPicPr>
+                    <pic:cNvPr id="4" name="rotation_trans.png"/>
+                    <pic:cNvPicPr/>
+                  </pic:nvPicPr>
+                  <pic:blipFill>
+                    <a:blip r:embed="rId8">
+                      <a:extLst>
+                        <a:ext uri="{28A0092B-C50C-407E-A947-70E740481C1C}">
+                          <a14:useLocalDpi xmlns:a14="http://schemas.microsoft.com/office/drawing/2010/main" val="0"/>
+                        </a:ext>
+                      </a:extLst>
+                    </a:blip>
+                    <a:stretch>
+                      <a:fillRect/>
+                    </a:stretch>
+                  </pic:blipFill>
+                  <pic:spPr>
+                    <a:xfrm>
+                      <a:off x="0" y="0"/>
+                      <a:ext cx="2774123" cy="1686967"/>
+                    </a:xfrm>
+                    <a:prstGeom prst="rect">
+                      <a:avLst/>
+                    </a:prstGeom>
+                  </pic:spPr>
+                </pic:pic>
+              </a:graphicData>
+            </a:graphic>
+          </wp:inline>
+        </w:drawing>
+      </w:r>
+    </w:p>
+    <w:p>
+      <w:pPr>
+        <w:jc w:val="center"/>
+        <w:rPr>
+          <w:i/>
+          <w:sz w:val="20"/>
+        </w:rPr>
+      </w:pPr>
+      <w:r>
+        <w:rPr>
+          <w:i/>
+          <w:sz w:val="20"/>
+        </w:rPr>
+        <w:t>Vue du dessus</w:t>
+      </w:r>
+    </w:p>
     <w:sectPr>
       <w:pgSz w:w="11906" w:h="16838"/>
       <w:pgMar w:top="1417" w:right="1417" w:bottom="1417" w:left="1417" w:header="708" w:footer="708" w:gutter="0"/>

</xml_diff>